<commit_message>
textbook content for test 2
</commit_message>
<xml_diff>
--- a/test_2/textbook_2.docx
+++ b/test_2/textbook_2.docx
@@ -1221,7 +1221,21 @@
         <w:rPr>
           <w:lang w:val="en-CA"/>
         </w:rPr>
-        <w:t xml:space="preserve"> ignite dance craze, reinforced idea of youth culture</w:t>
+        <w:t xml:space="preserve"> ignite</w:t>
+      </w:r>
+      <w:r>
+        <w:rPr>
+          <w:lang w:val="en-CA"/>
+        </w:rPr>
+        <w:t>d</w:t>
+      </w:r>
+      <w:bookmarkStart w:id="0" w:name="_GoBack"/>
+      <w:bookmarkEnd w:id="0"/>
+      <w:r>
+        <w:rPr>
+          <w:lang w:val="en-CA"/>
+        </w:rPr>
+        <w:t xml:space="preserve"> dance craze, reinforced idea of youth culture</w:t>
       </w:r>
     </w:p>
     <w:p>
@@ -1279,19 +1293,11 @@
         </w:rPr>
         <w:t xml:space="preserve">Well known producers: </w:t>
       </w:r>
-      <w:proofErr w:type="spellStart"/>
-      <w:r>
-        <w:rPr>
-          <w:lang w:val="en-CA"/>
-        </w:rPr>
-        <w:t>Leiber</w:t>
-      </w:r>
-      <w:proofErr w:type="spellEnd"/>
-      <w:r>
-        <w:rPr>
-          <w:lang w:val="en-CA"/>
-        </w:rPr>
-        <w:t xml:space="preserve"> and Stoller and Phil Spector</w:t>
+      <w:r>
+        <w:rPr>
+          <w:lang w:val="en-CA"/>
+        </w:rPr>
+        <w:t>Leiber and Stoller and Phil Spector</w:t>
       </w:r>
     </w:p>
     <w:p>
@@ -1375,19 +1381,7 @@
         <w:rPr>
           <w:lang w:val="en-CA"/>
         </w:rPr>
-        <w:t>I</w:t>
-      </w:r>
-      <w:r>
-        <w:rPr>
-          <w:lang w:val="en-CA"/>
-        </w:rPr>
-        <w:t>ncreased sophistication</w:t>
-      </w:r>
-      <w:r>
-        <w:rPr>
-          <w:lang w:val="en-CA"/>
-        </w:rPr>
-        <w:t>, dr</w:t>
+        <w:t>Increased sophistication, dr</w:t>
       </w:r>
       <w:r>
         <w:rPr>
@@ -1815,8 +1809,6 @@
         </w:rPr>
         <w:t>With R&amp;R business booming, established music businesses were frustrated</w:t>
       </w:r>
-      <w:bookmarkStart w:id="0" w:name="_GoBack"/>
-      <w:bookmarkEnd w:id="0"/>
     </w:p>
     <w:sectPr>
       <w:pgSz w:w="12240" w:h="15840"/>

</xml_diff>